<commit_message>
Added a temp domain model
</commit_message>
<xml_diff>
--- a/tentative software requirements.docx
+++ b/tentative software requirements.docx
@@ -52,7 +52,16 @@
         <w:t>-</w:t>
       </w:r>
       <w:r>
-        <w:t>The system must be object-oriented.</w:t>
+        <w:t xml:space="preserve">The system must be </w:t>
+      </w:r>
+      <w:r>
+        <w:rPr>
+          <w:highlight w:val="yellow"/>
+        </w:rPr>
+        <w:t>object-oriented</w:t>
+      </w:r>
+      <w:r>
+        <w:t>.</w:t>
       </w:r>
     </w:p>
     <w:p>
@@ -67,20 +76,35 @@
       <w:r>
         <w:rPr>
           <w:i/>
-        </w:rPr>
-        <w:t>safety, livenes</w:t>
-      </w:r>
-      <w:r>
-        <w:rPr>
-          <w:i/>
-        </w:rPr>
-        <w:t>s</w:t>
-      </w:r>
-      <w:r>
-        <w:rPr>
-          <w:i/>
-        </w:rPr>
-        <w:t xml:space="preserve"> and fairness</w:t>
+          <w:highlight w:val="yellow"/>
+        </w:rPr>
+        <w:t>safety</w:t>
+      </w:r>
+      <w:r>
+        <w:rPr>
+          <w:i/>
+        </w:rPr>
+        <w:t xml:space="preserve">, </w:t>
+      </w:r>
+      <w:r>
+        <w:rPr>
+          <w:i/>
+          <w:highlight w:val="yellow"/>
+        </w:rPr>
+        <w:t>liveness</w:t>
+      </w:r>
+      <w:r>
+        <w:rPr>
+          <w:i/>
+        </w:rPr>
+        <w:t xml:space="preserve"> and </w:t>
+      </w:r>
+      <w:r>
+        <w:rPr>
+          <w:i/>
+          <w:highlight w:val="yellow"/>
+        </w:rPr>
+        <w:t>fairness</w:t>
       </w:r>
       <w:r>
         <w:rPr>
@@ -114,144 +138,111 @@
       </w:pPr>
       <w:r>
         <w:tab/>
-        <w:t>-The system must handle potentially large amount of users.</w:t>
-      </w:r>
-    </w:p>
-    <w:p>
-      <w:pPr>
-        <w:spacing w:after="0"/>
-        <w:ind w:firstLine="720"/>
-        <w:jc w:val="both"/>
-      </w:pPr>
-      <w:r>
-        <w:tab/>
-      </w:r>
-      <w:r>
-        <w:tab/>
-        <w:t>Actions: 1) Reserve facilities</w:t>
-      </w:r>
-    </w:p>
-    <w:p>
-      <w:pPr>
-        <w:spacing w:after="0"/>
-        <w:ind w:firstLine="720"/>
-        <w:jc w:val="both"/>
-      </w:pPr>
-      <w:r>
-        <w:tab/>
-      </w:r>
-      <w:r>
-        <w:tab/>
-      </w:r>
-      <w:r>
-        <w:tab/>
-        <w:t xml:space="preserve"> 2) Cancel a reservation</w:t>
-      </w:r>
-    </w:p>
-    <w:p>
-      <w:pPr>
-        <w:spacing w:after="0"/>
-        <w:ind w:firstLine="720"/>
-        <w:jc w:val="both"/>
-      </w:pPr>
-      <w:r>
-        <w:tab/>
-      </w:r>
-      <w:r>
-        <w:tab/>
-      </w:r>
-      <w:r>
-        <w:tab/>
-        <w:t xml:space="preserve"> 3) Modify a reservation</w:t>
-      </w:r>
-    </w:p>
-    <w:p>
-      <w:pPr>
-        <w:spacing w:after="0"/>
-        <w:ind w:firstLine="720"/>
-        <w:jc w:val="both"/>
-      </w:pPr>
-      <w:r>
-        <w:tab/>
-      </w:r>
-      <w:r>
-        <w:tab/>
-      </w:r>
-      <w:r>
-        <w:tab/>
-        <w:t xml:space="preserve"> 4) View a reservation</w:t>
-      </w:r>
-    </w:p>
-    <w:p>
-      <w:pPr>
-        <w:spacing w:after="0"/>
-        <w:ind w:firstLine="720"/>
-        <w:jc w:val="both"/>
-      </w:pPr>
-      <w:r>
-        <w:tab/>
-      </w:r>
-      <w:r>
-        <w:tab/>
-      </w:r>
-      <w:r>
-        <w:tab/>
-        <w:t xml:space="preserve"> 5) Identify and authenticate</w:t>
-      </w:r>
-    </w:p>
-    <w:p>
-      <w:pPr>
-        <w:spacing w:after="0"/>
-        <w:ind w:firstLine="720"/>
-        <w:jc w:val="both"/>
-      </w:pPr>
-      <w:r>
-        <w:tab/>
-        <w:t>-The system must display the status of all the rooms</w:t>
-      </w:r>
-    </w:p>
-    <w:p>
-      <w:pPr>
-        <w:spacing w:after="0"/>
-        <w:ind w:firstLine="720"/>
-        <w:jc w:val="both"/>
-        <w:rPr>
-          <w:b/>
-        </w:rPr>
-      </w:pPr>
-      <w:r>
-        <w:rPr>
-          <w:b/>
-        </w:rPr>
-        <w:t xml:space="preserve">Exclusion and concurrency </w:t>
-      </w:r>
-      <w:r>
-        <w:rPr>
-          <w:b/>
-        </w:rPr>
-        <w:t>control</w:t>
-      </w:r>
-    </w:p>
-    <w:p>
-      <w:pPr>
-        <w:spacing w:after="0"/>
-        <w:ind w:firstLine="720"/>
-        <w:jc w:val="both"/>
-      </w:pPr>
-      <w:r>
-        <w:tab/>
-        <w:t>-Only one user can access the room at all time</w:t>
-      </w:r>
-    </w:p>
-    <w:p>
-      <w:pPr>
-        <w:spacing w:after="0"/>
-        <w:ind w:firstLine="720"/>
-        <w:jc w:val="both"/>
-      </w:pPr>
-      <w:r>
-        <w:tab/>
-        <w:t>-Rooms that are booked must have a waitlist.</w:t>
+        <w:t xml:space="preserve">-The system must handle potentially </w:t>
+      </w:r>
+      <w:r>
+        <w:rPr>
+          <w:highlight w:val="yellow"/>
+        </w:rPr>
+        <w:t>large amount of users</w:t>
+      </w:r>
+      <w:r>
+        <w:t>.</w:t>
+      </w:r>
+    </w:p>
+    <w:p>
+      <w:pPr>
+        <w:spacing w:after="0"/>
+        <w:ind w:firstLine="720"/>
+        <w:jc w:val="both"/>
+      </w:pPr>
+      <w:r>
+        <w:tab/>
+        <w:t xml:space="preserve">-The system must </w:t>
+      </w:r>
+      <w:r>
+        <w:rPr>
+          <w:highlight w:val="yellow"/>
+        </w:rPr>
+        <w:t>display</w:t>
+      </w:r>
+      <w:r>
+        <w:t xml:space="preserve"> the </w:t>
+      </w:r>
+      <w:r>
+        <w:rPr>
+          <w:highlight w:val="yellow"/>
+        </w:rPr>
+        <w:t>status</w:t>
+      </w:r>
+      <w:r>
+        <w:t xml:space="preserve"> of all the </w:t>
+      </w:r>
+      <w:r>
+        <w:rPr>
+          <w:highlight w:val="yellow"/>
+        </w:rPr>
+        <w:t>rooms</w:t>
+      </w:r>
+    </w:p>
+    <w:p>
+      <w:pPr>
+        <w:spacing w:after="0"/>
+        <w:ind w:firstLine="720"/>
+        <w:jc w:val="both"/>
+        <w:rPr>
+          <w:b/>
+          <w:i/>
+        </w:rPr>
+      </w:pPr>
+      <w:r>
+        <w:rPr>
+          <w:b/>
+          <w:i/>
+        </w:rPr>
+        <w:t>Exclusion and concurrency control</w:t>
+      </w:r>
+    </w:p>
+    <w:p>
+      <w:pPr>
+        <w:spacing w:after="0"/>
+        <w:ind w:firstLine="720"/>
+        <w:jc w:val="both"/>
+      </w:pPr>
+      <w:r>
+        <w:tab/>
+        <w:t xml:space="preserve">-Only </w:t>
+      </w:r>
+      <w:r>
+        <w:rPr>
+          <w:i/>
+          <w:highlight w:val="yellow"/>
+        </w:rPr>
+        <w:t>one user</w:t>
+      </w:r>
+      <w:r>
+        <w:t xml:space="preserve"> can access the room at all time</w:t>
+      </w:r>
+    </w:p>
+    <w:p>
+      <w:pPr>
+        <w:spacing w:after="0"/>
+        <w:ind w:firstLine="720"/>
+        <w:jc w:val="both"/>
+      </w:pPr>
+      <w:r>
+        <w:tab/>
+        <w:t xml:space="preserve">-Rooms that are booked must have a </w:t>
+      </w:r>
+      <w:r>
+        <w:rPr>
+          <w:i/>
+          <w:highlight w:val="yellow"/>
+        </w:rPr>
+        <w:t>waitlist</w:t>
+      </w:r>
+      <w:r>
+        <w:t>.</w:t>
       </w:r>
     </w:p>
     <w:p>
@@ -292,6 +283,7 @@
       <w:r>
         <w:rPr>
           <w:b/>
+          <w:highlight w:val="yellow"/>
         </w:rPr>
         <w:t>write</w:t>
       </w:r>
@@ -310,7 +302,25 @@
       </w:pPr>
       <w:r>
         <w:tab/>
-        <w:t>-Only one writer can be active at a time. (Similar to previous point about rooms)</w:t>
+        <w:t xml:space="preserve">-Only </w:t>
+      </w:r>
+      <w:r>
+        <w:rPr>
+          <w:highlight w:val="yellow"/>
+        </w:rPr>
+        <w:t>one</w:t>
+      </w:r>
+      <w:r>
+        <w:t xml:space="preserve"> </w:t>
+      </w:r>
+      <w:r>
+        <w:rPr>
+          <w:highlight w:val="yellow"/>
+        </w:rPr>
+        <w:t>writer</w:t>
+      </w:r>
+      <w:r>
+        <w:t xml:space="preserve"> can be active at a time. (Similar to previous point about rooms)</w:t>
       </w:r>
     </w:p>
     <w:p>
@@ -381,326 +391,634 @@
         <w:tab/>
       </w:r>
       <w:r>
-        <w:t>-A room can be booked multiple times up until a limit.</w:t>
-      </w:r>
-    </w:p>
-    <w:p>
-      <w:pPr>
-        <w:spacing w:after="0"/>
-        <w:ind w:firstLine="720"/>
-        <w:jc w:val="both"/>
-      </w:pPr>
-      <w:r>
-        <w:tab/>
-        <w:t>-There is a maximum an amount of registration per week.</w:t>
-      </w:r>
-    </w:p>
-    <w:p>
-      <w:pPr>
-        <w:spacing w:after="0"/>
-        <w:jc w:val="both"/>
-      </w:pPr>
-    </w:p>
-    <w:p>
-      <w:pPr>
-        <w:spacing w:after="0"/>
-        <w:jc w:val="both"/>
-        <w:rPr>
-          <w:b/>
-        </w:rPr>
-      </w:pPr>
-      <w:r>
-        <w:rPr>
-          <w:b/>
-        </w:rPr>
-        <w:t xml:space="preserve">Temp </w:t>
-      </w:r>
-      <w:r>
-        <w:rPr>
-          <w:b/>
-        </w:rPr>
-        <w:t>Class Definition</w:t>
-      </w:r>
-    </w:p>
-    <w:p>
-      <w:pPr>
-        <w:spacing w:after="0"/>
-        <w:jc w:val="both"/>
-        <w:rPr>
-          <w:i/>
-        </w:rPr>
-      </w:pPr>
-      <w:r>
-        <w:rPr>
-          <w:i/>
-        </w:rPr>
-        <w:t>Room</w:t>
-      </w:r>
-    </w:p>
-    <w:p>
-      <w:pPr>
-        <w:spacing w:after="0"/>
-        <w:ind w:firstLine="720"/>
-        <w:jc w:val="both"/>
-      </w:pPr>
-      <w:r>
-        <w:t>-Properties</w:t>
-      </w:r>
-    </w:p>
-    <w:p>
-      <w:pPr>
-        <w:spacing w:after="0"/>
-        <w:ind w:firstLine="720"/>
-        <w:jc w:val="both"/>
-      </w:pPr>
-      <w:r>
-        <w:tab/>
-        <w:t>-Location (Strin</w:t>
-      </w:r>
-      <w:r>
-        <w:t>g</w:t>
-      </w:r>
-      <w:r>
-        <w:t>)</w:t>
-      </w:r>
-    </w:p>
-    <w:p>
-      <w:pPr>
-        <w:spacing w:after="0"/>
-        <w:ind w:firstLine="720"/>
-        <w:jc w:val="both"/>
-      </w:pPr>
-      <w:r>
-        <w:tab/>
-        <w:t>-Reservation</w:t>
-      </w:r>
-    </w:p>
-    <w:p>
-      <w:pPr>
-        <w:spacing w:after="0"/>
-        <w:ind w:firstLine="720"/>
-        <w:jc w:val="both"/>
-      </w:pPr>
-      <w:r>
-        <w:tab/>
-        <w:t xml:space="preserve">-Wait List (Data structure </w:t>
-      </w:r>
-      <w:proofErr w:type="spellStart"/>
-      <w:r>
-        <w:t>tbd</w:t>
-      </w:r>
-      <w:proofErr w:type="spellEnd"/>
-      <w:r>
-        <w:t>)</w:t>
-      </w:r>
-    </w:p>
-    <w:p>
-      <w:pPr>
-        <w:spacing w:after="0"/>
-        <w:ind w:firstLine="720"/>
-        <w:jc w:val="both"/>
-      </w:pPr>
-      <w:r>
-        <w:tab/>
-        <w:t>-</w:t>
-      </w:r>
-      <w:r>
-        <w:rPr>
-          <w:i/>
-        </w:rPr>
-        <w:t>Synchronized</w:t>
-      </w:r>
-      <w:r>
-        <w:t xml:space="preserve"> Busy (Boolean)</w:t>
-      </w:r>
-    </w:p>
-    <w:p>
-      <w:pPr>
-        <w:spacing w:after="0"/>
-        <w:ind w:firstLine="720"/>
-        <w:jc w:val="both"/>
-      </w:pPr>
-      <w:r>
-        <w:tab/>
-        <w:t>…</w:t>
-      </w:r>
-    </w:p>
-    <w:p>
-      <w:pPr>
-        <w:spacing w:after="0"/>
-        <w:ind w:firstLine="720"/>
-        <w:jc w:val="both"/>
-      </w:pPr>
-      <w:r>
-        <w:t>-Methods</w:t>
-      </w:r>
-    </w:p>
-    <w:p>
-      <w:pPr>
-        <w:spacing w:after="0"/>
-        <w:ind w:firstLine="720"/>
-        <w:jc w:val="both"/>
-      </w:pPr>
-      <w:r>
-        <w:tab/>
-        <w:t>…</w:t>
-      </w:r>
-    </w:p>
-    <w:p>
-      <w:pPr>
-        <w:spacing w:after="0"/>
-        <w:jc w:val="both"/>
-        <w:rPr>
-          <w:i/>
-        </w:rPr>
-      </w:pPr>
-      <w:r>
-        <w:rPr>
-          <w:i/>
-        </w:rPr>
-        <w:t>Users</w:t>
-      </w:r>
-    </w:p>
-    <w:p>
-      <w:pPr>
-        <w:spacing w:after="0"/>
-        <w:ind w:firstLine="720"/>
-        <w:jc w:val="both"/>
-      </w:pPr>
-      <w:r>
-        <w:t>-Properties</w:t>
-      </w:r>
-    </w:p>
-    <w:p>
-      <w:pPr>
-        <w:spacing w:after="0"/>
-        <w:ind w:firstLine="720"/>
-        <w:jc w:val="both"/>
-      </w:pPr>
-      <w:r>
-        <w:tab/>
-        <w:t xml:space="preserve">-username </w:t>
-      </w:r>
-      <w:r>
-        <w:t>(String)</w:t>
-      </w:r>
-    </w:p>
-    <w:p>
-      <w:pPr>
-        <w:spacing w:after="0"/>
-        <w:ind w:firstLine="720"/>
-        <w:jc w:val="both"/>
-      </w:pPr>
-      <w:r>
-        <w:tab/>
-        <w:t>-password (String)</w:t>
-      </w:r>
-    </w:p>
-    <w:p>
-      <w:pPr>
-        <w:spacing w:after="0"/>
-        <w:ind w:firstLine="720"/>
-        <w:jc w:val="both"/>
-      </w:pPr>
-      <w:r>
-        <w:tab/>
-        <w:t xml:space="preserve">-reservations (Reservation Data structures </w:t>
-      </w:r>
-      <w:proofErr w:type="spellStart"/>
-      <w:r>
-        <w:t>tbd</w:t>
-      </w:r>
-      <w:proofErr w:type="spellEnd"/>
-      <w:r>
-        <w:t>)</w:t>
-      </w:r>
-    </w:p>
-    <w:p>
-      <w:pPr>
-        <w:spacing w:after="0"/>
-        <w:ind w:firstLine="720"/>
-        <w:jc w:val="both"/>
-      </w:pPr>
-      <w:r>
-        <w:t>-Methods</w:t>
-      </w:r>
-    </w:p>
-    <w:p>
-      <w:pPr>
-        <w:spacing w:after="0"/>
-        <w:ind w:left="720" w:firstLine="720"/>
-        <w:jc w:val="both"/>
-      </w:pPr>
-      <w:r>
-        <w:t>…</w:t>
-      </w:r>
-    </w:p>
-    <w:p>
-      <w:pPr>
-        <w:spacing w:after="0"/>
-        <w:jc w:val="both"/>
-      </w:pPr>
-    </w:p>
-    <w:p>
-      <w:pPr>
-        <w:spacing w:after="0"/>
-        <w:jc w:val="both"/>
-      </w:pPr>
-    </w:p>
-    <w:p>
-      <w:pPr>
-        <w:spacing w:after="0"/>
-        <w:jc w:val="both"/>
-        <w:rPr>
-          <w:i/>
-        </w:rPr>
-      </w:pPr>
-      <w:r>
-        <w:rPr>
-          <w:i/>
-        </w:rPr>
-        <w:t>Reservations</w:t>
-      </w:r>
-    </w:p>
-    <w:p>
-      <w:pPr>
-        <w:spacing w:after="0"/>
-        <w:ind w:firstLine="720"/>
-        <w:jc w:val="both"/>
-      </w:pPr>
-      <w:r>
-        <w:t>-Prop</w:t>
-      </w:r>
-      <w:r>
-        <w:t>erties</w:t>
-      </w:r>
-    </w:p>
-    <w:p>
-      <w:pPr>
-        <w:spacing w:after="0"/>
-        <w:ind w:firstLine="720"/>
-        <w:jc w:val="both"/>
-      </w:pPr>
-      <w:r>
-        <w:tab/>
-        <w:t>-</w:t>
-      </w:r>
-      <w:r>
-        <w:t>Owner</w:t>
-      </w:r>
-    </w:p>
-    <w:p>
-      <w:pPr>
-        <w:spacing w:after="0"/>
-        <w:ind w:firstLine="720"/>
-        <w:jc w:val="both"/>
-      </w:pPr>
-      <w:r>
-        <w:tab/>
-        <w:t>-</w:t>
+        <w:t xml:space="preserve">-A room can be </w:t>
+      </w:r>
+      <w:r>
+        <w:rPr>
+          <w:highlight w:val="yellow"/>
+        </w:rPr>
+        <w:t>booked</w:t>
+      </w:r>
+      <w:r>
+        <w:t xml:space="preserve"> multiple times up until a </w:t>
+      </w:r>
+      <w:r>
+        <w:rPr>
+          <w:highlight w:val="yellow"/>
+        </w:rPr>
+        <w:t>limit</w:t>
+      </w:r>
+      <w:r>
+        <w:t>.</w:t>
+      </w:r>
+    </w:p>
+    <w:p>
+      <w:pPr>
+        <w:spacing w:after="0"/>
+        <w:ind w:firstLine="720"/>
+        <w:jc w:val="both"/>
+      </w:pPr>
+      <w:r>
+        <w:tab/>
+        <w:t xml:space="preserve">-There is a </w:t>
+      </w:r>
+      <w:r>
+        <w:rPr>
+          <w:highlight w:val="yellow"/>
+        </w:rPr>
+        <w:t>maximum</w:t>
+      </w:r>
+      <w:r>
+        <w:t xml:space="preserve"> an </w:t>
+      </w:r>
+      <w:r>
+        <w:rPr>
+          <w:highlight w:val="yellow"/>
+        </w:rPr>
+        <w:t>amount</w:t>
+      </w:r>
+      <w:r>
+        <w:t xml:space="preserve"> of </w:t>
+      </w:r>
+      <w:r>
+        <w:rPr>
+          <w:highlight w:val="yellow"/>
+        </w:rPr>
+        <w:t>registration</w:t>
+      </w:r>
+      <w:r>
+        <w:t xml:space="preserve"> per week.</w:t>
+      </w:r>
+    </w:p>
+    <w:p>
+      <w:pPr>
+        <w:spacing w:after="0"/>
+        <w:jc w:val="both"/>
+      </w:pPr>
+    </w:p>
+    <w:p>
+      <w:pPr>
+        <w:spacing w:after="0"/>
+        <w:jc w:val="both"/>
+        <w:rPr>
+          <w:b/>
+        </w:rPr>
+      </w:pPr>
+      <w:r>
+        <w:rPr>
+          <w:b/>
+        </w:rPr>
+        <w:t>Features</w:t>
+      </w:r>
+    </w:p>
+    <w:p>
+      <w:pPr>
+        <w:spacing w:after="0"/>
+        <w:jc w:val="both"/>
+      </w:pPr>
+      <w:r>
+        <w:t>The user needs to be able to:</w:t>
       </w:r>
       <w:bookmarkStart w:id="0" w:name="_GoBack"/>
       <w:bookmarkEnd w:id="0"/>
+    </w:p>
+    <w:p>
+      <w:pPr>
+        <w:spacing w:after="0"/>
+        <w:jc w:val="both"/>
+      </w:pPr>
+      <w:r>
+        <w:t>-</w:t>
+      </w:r>
+      <w:r>
+        <w:t xml:space="preserve">Identify and authenticate </w:t>
+      </w:r>
+    </w:p>
+    <w:p>
+      <w:pPr>
+        <w:spacing w:after="0"/>
+        <w:jc w:val="both"/>
+      </w:pPr>
+      <w:r>
+        <w:t>-</w:t>
+      </w:r>
+      <w:r>
+        <w:t>Reserve facilities</w:t>
+      </w:r>
+    </w:p>
+    <w:p>
+      <w:pPr>
+        <w:spacing w:after="0"/>
+        <w:jc w:val="both"/>
+      </w:pPr>
+      <w:r>
+        <w:t>-</w:t>
+      </w:r>
+      <w:r>
+        <w:t>Cancel a reservation</w:t>
+      </w:r>
+    </w:p>
+    <w:p>
+      <w:pPr>
+        <w:spacing w:after="0"/>
+        <w:jc w:val="both"/>
+      </w:pPr>
+      <w:r>
+        <w:t>-</w:t>
+      </w:r>
+      <w:r>
+        <w:t>Modify a reservation</w:t>
+      </w:r>
+    </w:p>
+    <w:p>
+      <w:pPr>
+        <w:spacing w:after="0"/>
+        <w:jc w:val="both"/>
+      </w:pPr>
+      <w:r>
+        <w:t>-View created</w:t>
+      </w:r>
+      <w:r>
+        <w:t xml:space="preserve"> reservation</w:t>
+      </w:r>
+      <w:r>
+        <w:t>s</w:t>
+      </w:r>
+    </w:p>
+    <w:p>
+      <w:pPr>
+        <w:spacing w:after="0"/>
+        <w:jc w:val="both"/>
+      </w:pPr>
+    </w:p>
+    <w:p>
+      <w:pPr>
+        <w:spacing w:after="0"/>
+        <w:ind w:firstLine="720"/>
+        <w:jc w:val="both"/>
+        <w:rPr>
+          <w:i/>
+        </w:rPr>
+      </w:pPr>
+      <w:r>
+        <w:rPr>
+          <w:i/>
+        </w:rPr>
+        <w:t>Notifications</w:t>
+      </w:r>
+    </w:p>
+    <w:p>
+      <w:pPr>
+        <w:spacing w:after="0"/>
+        <w:ind w:firstLine="720"/>
+        <w:jc w:val="both"/>
+      </w:pPr>
+      <w:r>
+        <w:t>The app could notify the users if the room for which they were on a waitlist was liberated.</w:t>
+      </w:r>
+    </w:p>
+    <w:p>
+      <w:pPr>
+        <w:spacing w:after="0"/>
+        <w:jc w:val="both"/>
+      </w:pPr>
+    </w:p>
+    <w:p>
+      <w:pPr>
+        <w:spacing w:after="0"/>
+        <w:ind w:firstLine="720"/>
+        <w:jc w:val="both"/>
+        <w:rPr>
+          <w:b/>
+          <w:i/>
+        </w:rPr>
+      </w:pPr>
+      <w:r>
+        <w:rPr>
+          <w:b/>
+          <w:i/>
+        </w:rPr>
+        <w:t>Optional</w:t>
+      </w:r>
+    </w:p>
+    <w:p>
+      <w:pPr>
+        <w:spacing w:after="0"/>
+        <w:ind w:firstLine="720"/>
+        <w:jc w:val="both"/>
+        <w:rPr>
+          <w:i/>
+        </w:rPr>
+      </w:pPr>
+      <w:r>
+        <w:rPr>
+          <w:i/>
+        </w:rPr>
+        <w:t>Room suggestions</w:t>
+      </w:r>
+    </w:p>
+    <w:p>
+      <w:pPr>
+        <w:spacing w:after="0"/>
+        <w:ind w:firstLine="720"/>
+        <w:jc w:val="both"/>
+      </w:pPr>
+      <w:r>
+        <w:t>The app could suggest a room to reserve</w:t>
+      </w:r>
+      <w:r>
+        <w:t xml:space="preserve"> based on availability or preferences.</w:t>
+      </w:r>
+    </w:p>
+    <w:p>
+      <w:pPr>
+        <w:spacing w:after="0"/>
+        <w:jc w:val="both"/>
+      </w:pPr>
+    </w:p>
+    <w:p>
+      <w:pPr>
+        <w:spacing w:after="0"/>
+        <w:jc w:val="both"/>
+      </w:pPr>
+    </w:p>
+    <w:p>
+      <w:pPr>
+        <w:spacing w:after="0"/>
+        <w:jc w:val="both"/>
+        <w:rPr>
+          <w:b/>
+        </w:rPr>
+      </w:pPr>
+    </w:p>
+    <w:p>
+      <w:pPr>
+        <w:spacing w:after="0"/>
+        <w:jc w:val="both"/>
+        <w:rPr>
+          <w:b/>
+        </w:rPr>
+      </w:pPr>
+    </w:p>
+    <w:p>
+      <w:pPr>
+        <w:spacing w:after="0"/>
+        <w:jc w:val="both"/>
+        <w:rPr>
+          <w:b/>
+        </w:rPr>
+      </w:pPr>
+    </w:p>
+    <w:p>
+      <w:pPr>
+        <w:spacing w:after="0"/>
+        <w:jc w:val="both"/>
+        <w:rPr>
+          <w:b/>
+        </w:rPr>
+      </w:pPr>
+    </w:p>
+    <w:p>
+      <w:pPr>
+        <w:spacing w:after="0"/>
+        <w:jc w:val="both"/>
+        <w:rPr>
+          <w:b/>
+        </w:rPr>
+      </w:pPr>
+    </w:p>
+    <w:p>
+      <w:pPr>
+        <w:spacing w:after="0"/>
+        <w:jc w:val="both"/>
+        <w:rPr>
+          <w:b/>
+        </w:rPr>
+      </w:pPr>
+    </w:p>
+    <w:p>
+      <w:pPr>
+        <w:spacing w:after="0"/>
+        <w:jc w:val="both"/>
+        <w:rPr>
+          <w:b/>
+        </w:rPr>
+      </w:pPr>
+    </w:p>
+    <w:p>
+      <w:pPr>
+        <w:spacing w:after="0"/>
+        <w:jc w:val="both"/>
+      </w:pPr>
+    </w:p>
+    <w:p>
+      <w:pPr>
+        <w:spacing w:after="0"/>
+        <w:jc w:val="both"/>
+        <w:rPr>
+          <w:b/>
+        </w:rPr>
+      </w:pPr>
+      <w:r>
+        <w:rPr>
+          <w:b/>
+        </w:rPr>
+        <w:t xml:space="preserve">Temp </w:t>
+      </w:r>
+      <w:r>
+        <w:rPr>
+          <w:b/>
+        </w:rPr>
+        <w:t>Class Definition</w:t>
+      </w:r>
+    </w:p>
+    <w:p>
+      <w:pPr>
+        <w:spacing w:after="0"/>
+        <w:jc w:val="both"/>
+        <w:rPr>
+          <w:i/>
+        </w:rPr>
+      </w:pPr>
+      <w:r>
+        <w:rPr>
+          <w:i/>
+        </w:rPr>
+        <w:t>Room</w:t>
+      </w:r>
+    </w:p>
+    <w:p>
+      <w:pPr>
+        <w:spacing w:after="0"/>
+        <w:ind w:firstLine="720"/>
+        <w:jc w:val="both"/>
+      </w:pPr>
+      <w:r>
+        <w:t>-</w:t>
+      </w:r>
+      <w:r>
+        <w:t xml:space="preserve"> </w:t>
+      </w:r>
+      <w:r>
+        <w:t>Attributes</w:t>
+      </w:r>
+    </w:p>
+    <w:p>
+      <w:pPr>
+        <w:spacing w:after="0"/>
+        <w:ind w:firstLine="720"/>
+        <w:jc w:val="both"/>
+      </w:pPr>
+      <w:r>
+        <w:tab/>
+        <w:t>-Location (Strin</w:t>
+      </w:r>
+      <w:r>
+        <w:t>g</w:t>
+      </w:r>
+      <w:r>
+        <w:t>)</w:t>
+      </w:r>
+    </w:p>
+    <w:p>
+      <w:pPr>
+        <w:spacing w:after="0"/>
+        <w:ind w:firstLine="720"/>
+        <w:jc w:val="both"/>
+      </w:pPr>
+      <w:r>
+        <w:tab/>
+        <w:t>-Reservation</w:t>
+      </w:r>
+    </w:p>
+    <w:p>
+      <w:pPr>
+        <w:spacing w:after="0"/>
+        <w:ind w:firstLine="720"/>
+        <w:jc w:val="both"/>
+      </w:pPr>
+      <w:r>
+        <w:tab/>
+        <w:t xml:space="preserve">-Wait List (Data structure </w:t>
+      </w:r>
+      <w:proofErr w:type="spellStart"/>
+      <w:r>
+        <w:t>tbd</w:t>
+      </w:r>
+      <w:proofErr w:type="spellEnd"/>
+      <w:r>
+        <w:t>)</w:t>
+      </w:r>
+    </w:p>
+    <w:p>
+      <w:pPr>
+        <w:spacing w:after="0"/>
+        <w:ind w:firstLine="720"/>
+        <w:jc w:val="both"/>
+      </w:pPr>
+      <w:r>
+        <w:tab/>
+        <w:t>-</w:t>
+      </w:r>
+      <w:r>
+        <w:rPr>
+          <w:i/>
+        </w:rPr>
+        <w:t>Synchronized</w:t>
+      </w:r>
+      <w:r>
+        <w:t xml:space="preserve"> Busy (Boolean)</w:t>
+      </w:r>
+    </w:p>
+    <w:p>
+      <w:pPr>
+        <w:spacing w:after="0"/>
+        <w:ind w:firstLine="720"/>
+        <w:jc w:val="both"/>
+      </w:pPr>
+      <w:r>
+        <w:tab/>
+        <w:t>…</w:t>
+      </w:r>
+    </w:p>
+    <w:p>
+      <w:pPr>
+        <w:spacing w:after="0"/>
+        <w:ind w:firstLine="720"/>
+        <w:jc w:val="both"/>
+      </w:pPr>
+      <w:r>
+        <w:t>-Methods</w:t>
+      </w:r>
+    </w:p>
+    <w:p>
+      <w:pPr>
+        <w:spacing w:after="0"/>
+        <w:ind w:firstLine="720"/>
+        <w:jc w:val="both"/>
+      </w:pPr>
+      <w:r>
+        <w:tab/>
+        <w:t>…</w:t>
+      </w:r>
+    </w:p>
+    <w:p>
+      <w:pPr>
+        <w:spacing w:after="0"/>
+        <w:ind w:firstLine="720"/>
+        <w:jc w:val="both"/>
+      </w:pPr>
+    </w:p>
+    <w:p>
+      <w:pPr>
+        <w:spacing w:after="0"/>
+        <w:jc w:val="both"/>
+        <w:rPr>
+          <w:i/>
+        </w:rPr>
+      </w:pPr>
+      <w:r>
+        <w:rPr>
+          <w:i/>
+        </w:rPr>
+        <w:t>Users</w:t>
+      </w:r>
+    </w:p>
+    <w:p>
+      <w:pPr>
+        <w:spacing w:after="0"/>
+        <w:ind w:firstLine="720"/>
+        <w:jc w:val="both"/>
+      </w:pPr>
+      <w:r>
+        <w:t>-</w:t>
+      </w:r>
+      <w:r>
+        <w:t>Attributes</w:t>
+      </w:r>
+    </w:p>
+    <w:p>
+      <w:pPr>
+        <w:spacing w:after="0"/>
+        <w:ind w:firstLine="720"/>
+        <w:jc w:val="both"/>
+      </w:pPr>
+      <w:r>
+        <w:tab/>
+        <w:t>-username (String)</w:t>
+      </w:r>
+    </w:p>
+    <w:p>
+      <w:pPr>
+        <w:spacing w:after="0"/>
+        <w:ind w:firstLine="720"/>
+        <w:jc w:val="both"/>
+      </w:pPr>
+      <w:r>
+        <w:tab/>
+        <w:t>-password (String)</w:t>
+      </w:r>
+    </w:p>
+    <w:p>
+      <w:pPr>
+        <w:spacing w:after="0"/>
+        <w:ind w:firstLine="720"/>
+        <w:jc w:val="both"/>
+      </w:pPr>
+      <w:r>
+        <w:tab/>
+        <w:t xml:space="preserve">-reservations (Reservation Data structures </w:t>
+      </w:r>
+      <w:proofErr w:type="spellStart"/>
+      <w:r>
+        <w:t>tbd</w:t>
+      </w:r>
+      <w:proofErr w:type="spellEnd"/>
+      <w:r>
+        <w:t>)</w:t>
+      </w:r>
+    </w:p>
+    <w:p>
+      <w:pPr>
+        <w:spacing w:after="0"/>
+        <w:ind w:firstLine="720"/>
+        <w:jc w:val="both"/>
+      </w:pPr>
+      <w:r>
+        <w:t>-Methods</w:t>
+      </w:r>
+    </w:p>
+    <w:p>
+      <w:pPr>
+        <w:spacing w:after="0"/>
+        <w:ind w:left="720" w:firstLine="720"/>
+        <w:jc w:val="both"/>
+      </w:pPr>
+      <w:r>
+        <w:t>…</w:t>
+      </w:r>
+    </w:p>
+    <w:p>
+      <w:pPr>
+        <w:spacing w:after="0"/>
+        <w:jc w:val="both"/>
+      </w:pPr>
+    </w:p>
+    <w:p>
+      <w:pPr>
+        <w:spacing w:after="0"/>
+        <w:jc w:val="both"/>
+        <w:rPr>
+          <w:i/>
+        </w:rPr>
+      </w:pPr>
+      <w:r>
+        <w:rPr>
+          <w:i/>
+        </w:rPr>
+        <w:t>Reservation</w:t>
+      </w:r>
+    </w:p>
+    <w:p>
+      <w:pPr>
+        <w:spacing w:after="0"/>
+        <w:ind w:firstLine="720"/>
+        <w:jc w:val="both"/>
+      </w:pPr>
+      <w:r>
+        <w:t>-</w:t>
+      </w:r>
+      <w:r>
+        <w:t xml:space="preserve"> </w:t>
+      </w:r>
+      <w:r>
+        <w:t>Attributes</w:t>
+      </w:r>
+    </w:p>
+    <w:p>
+      <w:pPr>
+        <w:spacing w:after="0"/>
+        <w:ind w:firstLine="720"/>
+        <w:jc w:val="both"/>
+      </w:pPr>
+      <w:r>
+        <w:tab/>
+        <w:t>-</w:t>
+      </w:r>
+      <w:r>
+        <w:t>Owner</w:t>
+      </w:r>
+    </w:p>
+    <w:p>
+      <w:pPr>
+        <w:spacing w:after="0"/>
+        <w:ind w:firstLine="720"/>
+        <w:jc w:val="both"/>
+      </w:pPr>
+      <w:r>
+        <w:tab/>
+        <w:t>-</w:t>
+      </w:r>
     </w:p>
     <w:p>
       <w:pPr>
@@ -779,6 +1097,216 @@
     </w:sectPr>
   </w:body>
 </w:document>
+</file>
+
+<file path=word/numbering.xml><?xml version="1.0" encoding="utf-8"?>
+<w:numbering xmlns:wpc="http://schemas.microsoft.com/office/word/2010/wordprocessingCanvas" xmlns:cx="http://schemas.microsoft.com/office/drawing/2014/chartex" xmlns:cx1="http://schemas.microsoft.com/office/drawing/2015/9/8/chartex" xmlns:cx2="http://schemas.microsoft.com/office/drawing/2015/10/21/chartex" xmlns:mc="http://schemas.openxmlformats.org/markup-compatibility/2006" xmlns:o="urn:schemas-microsoft-com:office:office" xmlns:r="http://schemas.openxmlformats.org/officeDocument/2006/relationships" xmlns:m="http://schemas.openxmlformats.org/officeDocument/2006/math" xmlns:v="urn:schemas-microsoft-com:vml" xmlns:wp14="http://schemas.microsoft.com/office/word/2010/wordprocessingDrawing" xmlns:wp="http://schemas.openxmlformats.org/drawingml/2006/wordprocessingDrawing" xmlns:w10="urn:schemas-microsoft-com:office:word" xmlns:w="http://schemas.openxmlformats.org/wordprocessingml/2006/main" xmlns:w14="http://schemas.microsoft.com/office/word/2010/wordml" xmlns:w15="http://schemas.microsoft.com/office/word/2012/wordml" xmlns:w16se="http://schemas.microsoft.com/office/word/2015/wordml/symex" xmlns:wpg="http://schemas.microsoft.com/office/word/2010/wordprocessingGroup" xmlns:wpi="http://schemas.microsoft.com/office/word/2010/wordprocessingInk" xmlns:wne="http://schemas.microsoft.com/office/word/2006/wordml" xmlns:wps="http://schemas.microsoft.com/office/word/2010/wordprocessingShape" mc:Ignorable="w14 w15 w16se wp14">
+  <w:abstractNum w:abstractNumId="0" w15:restartNumberingAfterBreak="0">
+    <w:nsid w:val="22024E08"/>
+    <w:multiLevelType w:val="hybridMultilevel"/>
+    <w:tmpl w:val="C1EC0AAA"/>
+    <w:lvl w:ilvl="0" w:tplc="0409000F">
+      <w:start w:val="1"/>
+      <w:numFmt w:val="decimal"/>
+      <w:lvlText w:val="%1."/>
+      <w:lvlJc w:val="left"/>
+      <w:pPr>
+        <w:ind w:left="720" w:hanging="360"/>
+      </w:pPr>
+    </w:lvl>
+    <w:lvl w:ilvl="1" w:tplc="04090019" w:tentative="1">
+      <w:start w:val="1"/>
+      <w:numFmt w:val="lowerLetter"/>
+      <w:lvlText w:val="%2."/>
+      <w:lvlJc w:val="left"/>
+      <w:pPr>
+        <w:ind w:left="1440" w:hanging="360"/>
+      </w:pPr>
+    </w:lvl>
+    <w:lvl w:ilvl="2" w:tplc="0409001B" w:tentative="1">
+      <w:start w:val="1"/>
+      <w:numFmt w:val="lowerRoman"/>
+      <w:lvlText w:val="%3."/>
+      <w:lvlJc w:val="right"/>
+      <w:pPr>
+        <w:ind w:left="2160" w:hanging="180"/>
+      </w:pPr>
+    </w:lvl>
+    <w:lvl w:ilvl="3" w:tplc="0409000F" w:tentative="1">
+      <w:start w:val="1"/>
+      <w:numFmt w:val="decimal"/>
+      <w:lvlText w:val="%4."/>
+      <w:lvlJc w:val="left"/>
+      <w:pPr>
+        <w:ind w:left="2880" w:hanging="360"/>
+      </w:pPr>
+    </w:lvl>
+    <w:lvl w:ilvl="4" w:tplc="04090019" w:tentative="1">
+      <w:start w:val="1"/>
+      <w:numFmt w:val="lowerLetter"/>
+      <w:lvlText w:val="%5."/>
+      <w:lvlJc w:val="left"/>
+      <w:pPr>
+        <w:ind w:left="3600" w:hanging="360"/>
+      </w:pPr>
+    </w:lvl>
+    <w:lvl w:ilvl="5" w:tplc="0409001B" w:tentative="1">
+      <w:start w:val="1"/>
+      <w:numFmt w:val="lowerRoman"/>
+      <w:lvlText w:val="%6."/>
+      <w:lvlJc w:val="right"/>
+      <w:pPr>
+        <w:ind w:left="4320" w:hanging="180"/>
+      </w:pPr>
+    </w:lvl>
+    <w:lvl w:ilvl="6" w:tplc="0409000F" w:tentative="1">
+      <w:start w:val="1"/>
+      <w:numFmt w:val="decimal"/>
+      <w:lvlText w:val="%7."/>
+      <w:lvlJc w:val="left"/>
+      <w:pPr>
+        <w:ind w:left="5040" w:hanging="360"/>
+      </w:pPr>
+    </w:lvl>
+    <w:lvl w:ilvl="7" w:tplc="04090019" w:tentative="1">
+      <w:start w:val="1"/>
+      <w:numFmt w:val="lowerLetter"/>
+      <w:lvlText w:val="%8."/>
+      <w:lvlJc w:val="left"/>
+      <w:pPr>
+        <w:ind w:left="5760" w:hanging="360"/>
+      </w:pPr>
+    </w:lvl>
+    <w:lvl w:ilvl="8" w:tplc="0409001B" w:tentative="1">
+      <w:start w:val="1"/>
+      <w:numFmt w:val="lowerRoman"/>
+      <w:lvlText w:val="%9."/>
+      <w:lvlJc w:val="right"/>
+      <w:pPr>
+        <w:ind w:left="6480" w:hanging="180"/>
+      </w:pPr>
+    </w:lvl>
+  </w:abstractNum>
+  <w:abstractNum w:abstractNumId="1" w15:restartNumberingAfterBreak="0">
+    <w:nsid w:val="36731838"/>
+    <w:multiLevelType w:val="hybridMultilevel"/>
+    <w:tmpl w:val="7EA04218"/>
+    <w:lvl w:ilvl="0" w:tplc="04090001">
+      <w:start w:val="1"/>
+      <w:numFmt w:val="bullet"/>
+      <w:lvlText w:val=""/>
+      <w:lvlJc w:val="left"/>
+      <w:pPr>
+        <w:ind w:left="720" w:hanging="360"/>
+      </w:pPr>
+      <w:rPr>
+        <w:rFonts w:ascii="Symbol" w:hAnsi="Symbol" w:hint="default"/>
+      </w:rPr>
+    </w:lvl>
+    <w:lvl w:ilvl="1" w:tplc="04090003" w:tentative="1">
+      <w:start w:val="1"/>
+      <w:numFmt w:val="bullet"/>
+      <w:lvlText w:val="o"/>
+      <w:lvlJc w:val="left"/>
+      <w:pPr>
+        <w:ind w:left="1440" w:hanging="360"/>
+      </w:pPr>
+      <w:rPr>
+        <w:rFonts w:ascii="Courier New" w:hAnsi="Courier New" w:cs="Courier New" w:hint="default"/>
+      </w:rPr>
+    </w:lvl>
+    <w:lvl w:ilvl="2" w:tplc="04090005" w:tentative="1">
+      <w:start w:val="1"/>
+      <w:numFmt w:val="bullet"/>
+      <w:lvlText w:val=""/>
+      <w:lvlJc w:val="left"/>
+      <w:pPr>
+        <w:ind w:left="2160" w:hanging="360"/>
+      </w:pPr>
+      <w:rPr>
+        <w:rFonts w:ascii="Wingdings" w:hAnsi="Wingdings" w:hint="default"/>
+      </w:rPr>
+    </w:lvl>
+    <w:lvl w:ilvl="3" w:tplc="04090001" w:tentative="1">
+      <w:start w:val="1"/>
+      <w:numFmt w:val="bullet"/>
+      <w:lvlText w:val=""/>
+      <w:lvlJc w:val="left"/>
+      <w:pPr>
+        <w:ind w:left="2880" w:hanging="360"/>
+      </w:pPr>
+      <w:rPr>
+        <w:rFonts w:ascii="Symbol" w:hAnsi="Symbol" w:hint="default"/>
+      </w:rPr>
+    </w:lvl>
+    <w:lvl w:ilvl="4" w:tplc="04090003" w:tentative="1">
+      <w:start w:val="1"/>
+      <w:numFmt w:val="bullet"/>
+      <w:lvlText w:val="o"/>
+      <w:lvlJc w:val="left"/>
+      <w:pPr>
+        <w:ind w:left="3600" w:hanging="360"/>
+      </w:pPr>
+      <w:rPr>
+        <w:rFonts w:ascii="Courier New" w:hAnsi="Courier New" w:cs="Courier New" w:hint="default"/>
+      </w:rPr>
+    </w:lvl>
+    <w:lvl w:ilvl="5" w:tplc="04090005" w:tentative="1">
+      <w:start w:val="1"/>
+      <w:numFmt w:val="bullet"/>
+      <w:lvlText w:val=""/>
+      <w:lvlJc w:val="left"/>
+      <w:pPr>
+        <w:ind w:left="4320" w:hanging="360"/>
+      </w:pPr>
+      <w:rPr>
+        <w:rFonts w:ascii="Wingdings" w:hAnsi="Wingdings" w:hint="default"/>
+      </w:rPr>
+    </w:lvl>
+    <w:lvl w:ilvl="6" w:tplc="04090001" w:tentative="1">
+      <w:start w:val="1"/>
+      <w:numFmt w:val="bullet"/>
+      <w:lvlText w:val=""/>
+      <w:lvlJc w:val="left"/>
+      <w:pPr>
+        <w:ind w:left="5040" w:hanging="360"/>
+      </w:pPr>
+      <w:rPr>
+        <w:rFonts w:ascii="Symbol" w:hAnsi="Symbol" w:hint="default"/>
+      </w:rPr>
+    </w:lvl>
+    <w:lvl w:ilvl="7" w:tplc="04090003" w:tentative="1">
+      <w:start w:val="1"/>
+      <w:numFmt w:val="bullet"/>
+      <w:lvlText w:val="o"/>
+      <w:lvlJc w:val="left"/>
+      <w:pPr>
+        <w:ind w:left="5760" w:hanging="360"/>
+      </w:pPr>
+      <w:rPr>
+        <w:rFonts w:ascii="Courier New" w:hAnsi="Courier New" w:cs="Courier New" w:hint="default"/>
+      </w:rPr>
+    </w:lvl>
+    <w:lvl w:ilvl="8" w:tplc="04090005" w:tentative="1">
+      <w:start w:val="1"/>
+      <w:numFmt w:val="bullet"/>
+      <w:lvlText w:val=""/>
+      <w:lvlJc w:val="left"/>
+      <w:pPr>
+        <w:ind w:left="6480" w:hanging="360"/>
+      </w:pPr>
+      <w:rPr>
+        <w:rFonts w:ascii="Wingdings" w:hAnsi="Wingdings" w:hint="default"/>
+      </w:rPr>
+    </w:lvl>
+  </w:abstractNum>
+  <w:num w:numId="1">
+    <w:abstractNumId w:val="1"/>
+  </w:num>
+  <w:num w:numId="2">
+    <w:abstractNumId w:val="0"/>
+  </w:num>
+</w:numbering>
 </file>
 
 <file path=word/styles.xml><?xml version="1.0" encoding="utf-8"?>
@@ -904,6 +1432,7 @@
     <w:lsdException w:name="HTML Sample" w:semiHidden="1" w:unhideWhenUsed="1"/>
     <w:lsdException w:name="HTML Typewriter" w:semiHidden="1" w:unhideWhenUsed="1"/>
     <w:lsdException w:name="HTML Variable" w:semiHidden="1" w:unhideWhenUsed="1"/>
+    <w:lsdException w:name="Normal Table" w:semiHidden="1" w:unhideWhenUsed="1"/>
     <w:lsdException w:name="annotation subject" w:semiHidden="1" w:unhideWhenUsed="1"/>
     <w:lsdException w:name="No List" w:semiHidden="1" w:unhideWhenUsed="1"/>
     <w:lsdException w:name="Outline List 1" w:semiHidden="1" w:unhideWhenUsed="1"/>
@@ -950,8 +1479,10 @@
     <w:lsdException w:name="Table Subtle 2" w:semiHidden="1" w:unhideWhenUsed="1"/>
     <w:lsdException w:name="Table Web 1" w:semiHidden="1" w:unhideWhenUsed="1"/>
     <w:lsdException w:name="Table Web 2" w:semiHidden="1" w:unhideWhenUsed="1"/>
+    <w:lsdException w:name="Table Web 3" w:semiHidden="1" w:unhideWhenUsed="1"/>
     <w:lsdException w:name="Balloon Text" w:semiHidden="1" w:unhideWhenUsed="1"/>
     <w:lsdException w:name="Table Grid" w:uiPriority="39"/>
+    <w:lsdException w:name="Table Theme" w:semiHidden="1" w:unhideWhenUsed="1"/>
     <w:lsdException w:name="Placeholder Text" w:semiHidden="1"/>
     <w:lsdException w:name="No Spacing" w:uiPriority="1" w:qFormat="1"/>
     <w:lsdException w:name="Light Shading" w:uiPriority="60"/>
@@ -1199,6 +1730,17 @@
     <w:uiPriority w:val="99"/>
     <w:semiHidden/>
     <w:unhideWhenUsed/>
+  </w:style>
+  <w:style w:type="paragraph" w:styleId="ListParagraph">
+    <w:name w:val="List Paragraph"/>
+    <w:basedOn w:val="Normal"/>
+    <w:uiPriority w:val="34"/>
+    <w:qFormat/>
+    <w:rsid w:val="00B8378E"/>
+    <w:pPr>
+      <w:ind w:left="720"/>
+      <w:contextualSpacing/>
+    </w:pPr>
   </w:style>
 </w:styles>
 </file>

</xml_diff>

<commit_message>
Some changes to the  software requirements doc
</commit_message>
<xml_diff>
--- a/tentative software requirements.docx
+++ b/tentative software requirements.docx
@@ -479,156 +479,184 @@
       <w:r>
         <w:t>The user needs to be able to:</w:t>
       </w:r>
+    </w:p>
+    <w:p>
+      <w:pPr>
+        <w:spacing w:after="0"/>
+        <w:jc w:val="both"/>
+      </w:pPr>
+      <w:r>
+        <w:t xml:space="preserve">-Identify and authenticate </w:t>
+      </w:r>
+    </w:p>
+    <w:p>
+      <w:pPr>
+        <w:spacing w:after="0"/>
+        <w:jc w:val="both"/>
+      </w:pPr>
+      <w:r>
+        <w:t>-Reserve facilities</w:t>
+      </w:r>
+    </w:p>
+    <w:p>
+      <w:pPr>
+        <w:spacing w:after="0"/>
+        <w:jc w:val="both"/>
+      </w:pPr>
+      <w:r>
+        <w:t>-Cancel a reservation</w:t>
+      </w:r>
+    </w:p>
+    <w:p>
+      <w:pPr>
+        <w:spacing w:after="0"/>
+        <w:jc w:val="both"/>
+      </w:pPr>
+      <w:r>
+        <w:t>-Modify a reservation</w:t>
+      </w:r>
+    </w:p>
+    <w:p>
+      <w:pPr>
+        <w:spacing w:after="0"/>
+        <w:jc w:val="both"/>
+      </w:pPr>
+      <w:r>
+        <w:t>-View created reservations</w:t>
+      </w:r>
+    </w:p>
+    <w:p>
+      <w:pPr>
+        <w:spacing w:after="0"/>
+        <w:jc w:val="both"/>
+      </w:pPr>
+    </w:p>
+    <w:p>
+      <w:pPr>
+        <w:spacing w:after="0"/>
+        <w:ind w:firstLine="720"/>
+        <w:jc w:val="both"/>
+        <w:rPr>
+          <w:i/>
+        </w:rPr>
+      </w:pPr>
+      <w:r>
+        <w:rPr>
+          <w:i/>
+        </w:rPr>
+        <w:t>Notifications</w:t>
+      </w:r>
+    </w:p>
+    <w:p>
+      <w:pPr>
+        <w:spacing w:after="0"/>
+        <w:ind w:firstLine="720"/>
+        <w:jc w:val="both"/>
+      </w:pPr>
+      <w:r>
+        <w:t>The app could notify the users if the room for which they were on a waitlist was liberated.</w:t>
+      </w:r>
+    </w:p>
+    <w:p>
+      <w:pPr>
+        <w:spacing w:after="0"/>
+        <w:jc w:val="both"/>
+      </w:pPr>
+    </w:p>
+    <w:p>
+      <w:pPr>
+        <w:spacing w:after="0"/>
+        <w:ind w:firstLine="720"/>
+        <w:jc w:val="both"/>
+        <w:rPr>
+          <w:b/>
+          <w:i/>
+        </w:rPr>
+      </w:pPr>
+      <w:r>
+        <w:rPr>
+          <w:b/>
+          <w:i/>
+        </w:rPr>
+        <w:t>Optional</w:t>
+      </w:r>
+    </w:p>
+    <w:p>
+      <w:pPr>
+        <w:spacing w:after="0"/>
+        <w:ind w:firstLine="720"/>
+        <w:jc w:val="both"/>
+        <w:rPr>
+          <w:i/>
+        </w:rPr>
+      </w:pPr>
+      <w:r>
+        <w:rPr>
+          <w:i/>
+        </w:rPr>
+        <w:t>Room suggestions</w:t>
+      </w:r>
+    </w:p>
+    <w:p>
+      <w:pPr>
+        <w:spacing w:after="0"/>
+        <w:ind w:firstLine="720"/>
+        <w:jc w:val="both"/>
+      </w:pPr>
+      <w:r>
+        <w:t>The app could suggest a room to reserve</w:t>
+      </w:r>
+      <w:r>
+        <w:t xml:space="preserve"> based on availability or preferences.</w:t>
+      </w:r>
+    </w:p>
+    <w:p>
+      <w:pPr>
+        <w:spacing w:after="0"/>
+        <w:ind w:firstLine="720"/>
+        <w:jc w:val="both"/>
+      </w:pPr>
+    </w:p>
+    <w:p>
+      <w:pPr>
+        <w:spacing w:after="0"/>
+        <w:ind w:firstLine="720"/>
+        <w:jc w:val="both"/>
+        <w:rPr>
+          <w:i/>
+        </w:rPr>
+      </w:pPr>
+      <w:r>
+        <w:rPr>
+          <w:i/>
+        </w:rPr>
+        <w:t>Favorites List</w:t>
+      </w:r>
+    </w:p>
+    <w:p>
+      <w:pPr>
+        <w:spacing w:after="0"/>
+        <w:ind w:firstLine="720"/>
+        <w:jc w:val="both"/>
+      </w:pPr>
+      <w:r>
+        <w:t xml:space="preserve">The </w:t>
+      </w:r>
+      <w:r>
+        <w:t>users could have the option to add rooms to a list of favorites</w:t>
+      </w:r>
       <w:bookmarkStart w:id="0" w:name="_GoBack"/>
       <w:bookmarkEnd w:id="0"/>
-    </w:p>
-    <w:p>
-      <w:pPr>
-        <w:spacing w:after="0"/>
-        <w:jc w:val="both"/>
-      </w:pPr>
-      <w:r>
-        <w:t>-</w:t>
-      </w:r>
-      <w:r>
-        <w:t xml:space="preserve">Identify and authenticate </w:t>
-      </w:r>
-    </w:p>
-    <w:p>
-      <w:pPr>
-        <w:spacing w:after="0"/>
-        <w:jc w:val="both"/>
-      </w:pPr>
-      <w:r>
-        <w:t>-</w:t>
-      </w:r>
-      <w:r>
-        <w:t>Reserve facilities</w:t>
-      </w:r>
-    </w:p>
-    <w:p>
-      <w:pPr>
-        <w:spacing w:after="0"/>
-        <w:jc w:val="both"/>
-      </w:pPr>
-      <w:r>
-        <w:t>-</w:t>
-      </w:r>
-      <w:r>
-        <w:t>Cancel a reservation</w:t>
-      </w:r>
-    </w:p>
-    <w:p>
-      <w:pPr>
-        <w:spacing w:after="0"/>
-        <w:jc w:val="both"/>
-      </w:pPr>
-      <w:r>
-        <w:t>-</w:t>
-      </w:r>
-      <w:r>
-        <w:t>Modify a reservation</w:t>
-      </w:r>
-    </w:p>
-    <w:p>
-      <w:pPr>
-        <w:spacing w:after="0"/>
-        <w:jc w:val="both"/>
-      </w:pPr>
-      <w:r>
-        <w:t>-View created</w:t>
-      </w:r>
-      <w:r>
-        <w:t xml:space="preserve"> reservation</w:t>
-      </w:r>
-      <w:r>
-        <w:t>s</w:t>
-      </w:r>
-    </w:p>
-    <w:p>
-      <w:pPr>
-        <w:spacing w:after="0"/>
-        <w:jc w:val="both"/>
-      </w:pPr>
-    </w:p>
-    <w:p>
-      <w:pPr>
-        <w:spacing w:after="0"/>
-        <w:ind w:firstLine="720"/>
-        <w:jc w:val="both"/>
-        <w:rPr>
-          <w:i/>
-        </w:rPr>
-      </w:pPr>
-      <w:r>
-        <w:rPr>
-          <w:i/>
-        </w:rPr>
-        <w:t>Notifications</w:t>
-      </w:r>
-    </w:p>
-    <w:p>
-      <w:pPr>
-        <w:spacing w:after="0"/>
-        <w:ind w:firstLine="720"/>
-        <w:jc w:val="both"/>
-      </w:pPr>
-      <w:r>
-        <w:t>The app could notify the users if the room for which they were on a waitlist was liberated.</w:t>
-      </w:r>
-    </w:p>
-    <w:p>
-      <w:pPr>
-        <w:spacing w:after="0"/>
-        <w:jc w:val="both"/>
-      </w:pPr>
-    </w:p>
-    <w:p>
-      <w:pPr>
-        <w:spacing w:after="0"/>
-        <w:ind w:firstLine="720"/>
-        <w:jc w:val="both"/>
-        <w:rPr>
-          <w:b/>
-          <w:i/>
-        </w:rPr>
-      </w:pPr>
-      <w:r>
-        <w:rPr>
-          <w:b/>
-          <w:i/>
-        </w:rPr>
-        <w:t>Optional</w:t>
-      </w:r>
-    </w:p>
-    <w:p>
-      <w:pPr>
-        <w:spacing w:after="0"/>
-        <w:ind w:firstLine="720"/>
-        <w:jc w:val="both"/>
-        <w:rPr>
-          <w:i/>
-        </w:rPr>
-      </w:pPr>
-      <w:r>
-        <w:rPr>
-          <w:i/>
-        </w:rPr>
-        <w:t>Room suggestions</w:t>
-      </w:r>
-    </w:p>
-    <w:p>
-      <w:pPr>
-        <w:spacing w:after="0"/>
-        <w:ind w:firstLine="720"/>
-        <w:jc w:val="both"/>
-      </w:pPr>
-      <w:r>
-        <w:t>The app could suggest a room to reserve</w:t>
-      </w:r>
-      <w:r>
-        <w:t xml:space="preserve"> based on availability or preferences.</w:t>
-      </w:r>
+      <w:r>
+        <w:t>.</w:t>
+      </w:r>
+    </w:p>
+    <w:p>
+      <w:pPr>
+        <w:spacing w:after="0"/>
+        <w:ind w:firstLine="720"/>
+        <w:jc w:val="both"/>
+      </w:pPr>
     </w:p>
     <w:p>
       <w:pPr>

</xml_diff>

<commit_message>
Changes to software requirements
</commit_message>
<xml_diff>
--- a/tentative software requirements.docx
+++ b/tentative software requirements.docx
@@ -1,6 +1,6 @@
 
 <file path=word/document.xml><?xml version="1.0" encoding="utf-8"?>
-<w:document xmlns:wpc="http://schemas.microsoft.com/office/word/2010/wordprocessingCanvas" xmlns:cx="http://schemas.microsoft.com/office/drawing/2014/chartex" xmlns:cx1="http://schemas.microsoft.com/office/drawing/2015/9/8/chartex" xmlns:cx2="http://schemas.microsoft.com/office/drawing/2015/10/21/chartex" xmlns:mc="http://schemas.openxmlformats.org/markup-compatibility/2006" xmlns:o="urn:schemas-microsoft-com:office:office" xmlns:r="http://schemas.openxmlformats.org/officeDocument/2006/relationships" xmlns:m="http://schemas.openxmlformats.org/officeDocument/2006/math" xmlns:v="urn:schemas-microsoft-com:vml" xmlns:wp14="http://schemas.microsoft.com/office/word/2010/wordprocessingDrawing" xmlns:wp="http://schemas.openxmlformats.org/drawingml/2006/wordprocessingDrawing" xmlns:w10="urn:schemas-microsoft-com:office:word" xmlns:w="http://schemas.openxmlformats.org/wordprocessingml/2006/main" xmlns:w14="http://schemas.microsoft.com/office/word/2010/wordml" xmlns:w15="http://schemas.microsoft.com/office/word/2012/wordml" xmlns:w16se="http://schemas.microsoft.com/office/word/2015/wordml/symex" xmlns:wpg="http://schemas.microsoft.com/office/word/2010/wordprocessingGroup" xmlns:wpi="http://schemas.microsoft.com/office/word/2010/wordprocessingInk" xmlns:wne="http://schemas.microsoft.com/office/word/2006/wordml" xmlns:wps="http://schemas.microsoft.com/office/word/2010/wordprocessingShape" mc:Ignorable="w14 w15 w16se wp14">
+<w:document xmlns:wpc="http://schemas.microsoft.com/office/word/2010/wordprocessingCanvas" xmlns:mc="http://schemas.openxmlformats.org/markup-compatibility/2006" xmlns:o="urn:schemas-microsoft-com:office:office" xmlns:r="http://schemas.openxmlformats.org/officeDocument/2006/relationships" xmlns:m="http://schemas.openxmlformats.org/officeDocument/2006/math" xmlns:v="urn:schemas-microsoft-com:vml" xmlns:wp14="http://schemas.microsoft.com/office/word/2010/wordprocessingDrawing" xmlns:wp="http://schemas.openxmlformats.org/drawingml/2006/wordprocessingDrawing" xmlns:w10="urn:schemas-microsoft-com:office:word" xmlns:w="http://schemas.openxmlformats.org/wordprocessingml/2006/main" xmlns:w14="http://schemas.microsoft.com/office/word/2010/wordml" xmlns:w15="http://schemas.microsoft.com/office/word/2012/wordml" xmlns:wpg="http://schemas.microsoft.com/office/word/2010/wordprocessingGroup" xmlns:wpi="http://schemas.microsoft.com/office/word/2010/wordprocessingInk" xmlns:wne="http://schemas.microsoft.com/office/word/2006/wordml" xmlns:wps="http://schemas.microsoft.com/office/word/2010/wordprocessingShape" mc:Ignorable="w14 w15 wp14">
   <w:body>
     <w:p>
       <w:pPr>
@@ -270,6 +270,16 @@
     <w:p>
       <w:pPr>
         <w:spacing w:after="0"/>
+        <w:ind w:left="720" w:firstLine="720"/>
+        <w:jc w:val="both"/>
+      </w:pPr>
+      <w:r>
+        <w:t>-A waiting list will be implemented as a queue</w:t>
+      </w:r>
+    </w:p>
+    <w:p>
+      <w:pPr>
+        <w:spacing w:after="0"/>
         <w:ind w:firstLine="720"/>
         <w:jc w:val="both"/>
       </w:pPr>
@@ -350,9 +360,6 @@
         <w:spacing w:after="0"/>
         <w:ind w:firstLine="720"/>
         <w:jc w:val="both"/>
-        <w:rPr>
-          <w:b/>
-        </w:rPr>
       </w:pPr>
       <w:r>
         <w:tab/>
@@ -372,6 +379,19 @@
         </w:rPr>
       </w:pPr>
       <w:r>
+        <w:tab/>
+      </w:r>
+    </w:p>
+    <w:p>
+      <w:pPr>
+        <w:spacing w:after="0"/>
+        <w:ind w:firstLine="720"/>
+        <w:jc w:val="both"/>
+        <w:rPr>
+          <w:b/>
+        </w:rPr>
+      </w:pPr>
+      <w:r>
         <w:rPr>
           <w:b/>
         </w:rPr>
@@ -530,125 +550,140 @@
         <w:spacing w:after="0"/>
         <w:jc w:val="both"/>
       </w:pPr>
-    </w:p>
-    <w:p>
-      <w:pPr>
-        <w:spacing w:after="0"/>
-        <w:ind w:firstLine="720"/>
-        <w:jc w:val="both"/>
-        <w:rPr>
-          <w:i/>
-        </w:rPr>
-      </w:pPr>
-      <w:r>
-        <w:rPr>
-          <w:i/>
-        </w:rPr>
-        <w:t>Notifications</w:t>
-      </w:r>
-    </w:p>
-    <w:p>
-      <w:pPr>
-        <w:spacing w:after="0"/>
-        <w:ind w:firstLine="720"/>
-        <w:jc w:val="both"/>
-      </w:pPr>
-      <w:r>
-        <w:t>The app could notify the users if the room for which they were on a waitlist was liberated.</w:t>
-      </w:r>
-    </w:p>
-    <w:p>
-      <w:pPr>
-        <w:spacing w:after="0"/>
-        <w:jc w:val="both"/>
-      </w:pPr>
-    </w:p>
-    <w:p>
-      <w:pPr>
-        <w:spacing w:after="0"/>
-        <w:ind w:firstLine="720"/>
-        <w:jc w:val="both"/>
-        <w:rPr>
-          <w:b/>
-          <w:i/>
-        </w:rPr>
-      </w:pPr>
-      <w:r>
-        <w:rPr>
-          <w:b/>
-          <w:i/>
-        </w:rPr>
-        <w:t>Optional</w:t>
-      </w:r>
-    </w:p>
-    <w:p>
-      <w:pPr>
-        <w:spacing w:after="0"/>
-        <w:ind w:firstLine="720"/>
-        <w:jc w:val="both"/>
-        <w:rPr>
-          <w:i/>
-        </w:rPr>
-      </w:pPr>
-      <w:r>
-        <w:rPr>
-          <w:i/>
-        </w:rPr>
-        <w:t>Room suggestions</w:t>
-      </w:r>
-    </w:p>
-    <w:p>
-      <w:pPr>
-        <w:spacing w:after="0"/>
-        <w:ind w:firstLine="720"/>
-        <w:jc w:val="both"/>
-      </w:pPr>
-      <w:r>
-        <w:t>The app could suggest a room to reserve</w:t>
-      </w:r>
-      <w:r>
-        <w:t xml:space="preserve"> based on availability or preferences.</w:t>
-      </w:r>
-    </w:p>
-    <w:p>
-      <w:pPr>
-        <w:spacing w:after="0"/>
-        <w:ind w:firstLine="720"/>
-        <w:jc w:val="both"/>
-      </w:pPr>
-    </w:p>
-    <w:p>
-      <w:pPr>
-        <w:spacing w:after="0"/>
-        <w:ind w:firstLine="720"/>
-        <w:jc w:val="both"/>
-        <w:rPr>
-          <w:i/>
-        </w:rPr>
-      </w:pPr>
-      <w:r>
-        <w:rPr>
-          <w:i/>
-        </w:rPr>
-        <w:t>Favorites List</w:t>
-      </w:r>
-    </w:p>
-    <w:p>
-      <w:pPr>
-        <w:spacing w:after="0"/>
-        <w:ind w:firstLine="720"/>
-        <w:jc w:val="both"/>
-      </w:pPr>
-      <w:r>
-        <w:t xml:space="preserve">The </w:t>
-      </w:r>
-      <w:r>
-        <w:t>users could have the option to add rooms to a list of favorites</w:t>
+      <w:r>
+        <w:t>-User’s teammates can modify reservations</w:t>
+      </w:r>
+    </w:p>
+    <w:p>
+      <w:pPr>
+        <w:spacing w:after="0"/>
+        <w:jc w:val="both"/>
+      </w:pPr>
+      <w:r>
+        <w:t>-</w:t>
+      </w:r>
+      <w:r>
+        <w:t>If two users arrive at the waiting list at the exact same time it will flip a coin</w:t>
       </w:r>
       <w:bookmarkStart w:id="0" w:name="_GoBack"/>
       <w:bookmarkEnd w:id="0"/>
-      <w:r>
-        <w:t>.</w:t>
+    </w:p>
+    <w:p>
+      <w:pPr>
+        <w:spacing w:after="0"/>
+        <w:jc w:val="both"/>
+      </w:pPr>
+    </w:p>
+    <w:p>
+      <w:pPr>
+        <w:spacing w:after="0"/>
+        <w:ind w:firstLine="720"/>
+        <w:jc w:val="both"/>
+        <w:rPr>
+          <w:i/>
+        </w:rPr>
+      </w:pPr>
+      <w:r>
+        <w:rPr>
+          <w:i/>
+        </w:rPr>
+        <w:t>Notifications</w:t>
+      </w:r>
+    </w:p>
+    <w:p>
+      <w:pPr>
+        <w:spacing w:after="0"/>
+        <w:ind w:firstLine="720"/>
+        <w:jc w:val="both"/>
+      </w:pPr>
+      <w:r>
+        <w:t>The app could notify the users if the room for which they were on a waitlist was liberated.</w:t>
+      </w:r>
+    </w:p>
+    <w:p>
+      <w:pPr>
+        <w:spacing w:after="0"/>
+        <w:jc w:val="both"/>
+      </w:pPr>
+    </w:p>
+    <w:p>
+      <w:pPr>
+        <w:spacing w:after="0"/>
+        <w:ind w:firstLine="720"/>
+        <w:jc w:val="both"/>
+        <w:rPr>
+          <w:b/>
+          <w:i/>
+        </w:rPr>
+      </w:pPr>
+      <w:r>
+        <w:rPr>
+          <w:b/>
+          <w:i/>
+        </w:rPr>
+        <w:t>Optional</w:t>
+      </w:r>
+    </w:p>
+    <w:p>
+      <w:pPr>
+        <w:spacing w:after="0"/>
+        <w:ind w:firstLine="720"/>
+        <w:jc w:val="both"/>
+        <w:rPr>
+          <w:i/>
+        </w:rPr>
+      </w:pPr>
+      <w:r>
+        <w:rPr>
+          <w:i/>
+        </w:rPr>
+        <w:t>Room suggestions</w:t>
+      </w:r>
+    </w:p>
+    <w:p>
+      <w:pPr>
+        <w:spacing w:after="0"/>
+        <w:ind w:firstLine="720"/>
+        <w:jc w:val="both"/>
+      </w:pPr>
+      <w:r>
+        <w:t>The app could suggest a room to reserve</w:t>
+      </w:r>
+      <w:r>
+        <w:t xml:space="preserve"> based on availability or preferences.</w:t>
+      </w:r>
+    </w:p>
+    <w:p>
+      <w:pPr>
+        <w:spacing w:after="0"/>
+        <w:ind w:firstLine="720"/>
+        <w:jc w:val="both"/>
+      </w:pPr>
+    </w:p>
+    <w:p>
+      <w:pPr>
+        <w:spacing w:after="0"/>
+        <w:ind w:firstLine="720"/>
+        <w:jc w:val="both"/>
+        <w:rPr>
+          <w:i/>
+        </w:rPr>
+      </w:pPr>
+      <w:r>
+        <w:rPr>
+          <w:i/>
+        </w:rPr>
+        <w:t>Favorites List</w:t>
+      </w:r>
+    </w:p>
+    <w:p>
+      <w:pPr>
+        <w:spacing w:after="0"/>
+        <w:ind w:firstLine="720"/>
+        <w:jc w:val="both"/>
+      </w:pPr>
+      <w:r>
+        <w:t>The users could have the option to add rooms to a list of favorites.</w:t>
       </w:r>
     </w:p>
     <w:p>
@@ -1128,7 +1163,7 @@
 </file>
 
 <file path=word/numbering.xml><?xml version="1.0" encoding="utf-8"?>
-<w:numbering xmlns:wpc="http://schemas.microsoft.com/office/word/2010/wordprocessingCanvas" xmlns:cx="http://schemas.microsoft.com/office/drawing/2014/chartex" xmlns:cx1="http://schemas.microsoft.com/office/drawing/2015/9/8/chartex" xmlns:cx2="http://schemas.microsoft.com/office/drawing/2015/10/21/chartex" xmlns:mc="http://schemas.openxmlformats.org/markup-compatibility/2006" xmlns:o="urn:schemas-microsoft-com:office:office" xmlns:r="http://schemas.openxmlformats.org/officeDocument/2006/relationships" xmlns:m="http://schemas.openxmlformats.org/officeDocument/2006/math" xmlns:v="urn:schemas-microsoft-com:vml" xmlns:wp14="http://schemas.microsoft.com/office/word/2010/wordprocessingDrawing" xmlns:wp="http://schemas.openxmlformats.org/drawingml/2006/wordprocessingDrawing" xmlns:w10="urn:schemas-microsoft-com:office:word" xmlns:w="http://schemas.openxmlformats.org/wordprocessingml/2006/main" xmlns:w14="http://schemas.microsoft.com/office/word/2010/wordml" xmlns:w15="http://schemas.microsoft.com/office/word/2012/wordml" xmlns:w16se="http://schemas.microsoft.com/office/word/2015/wordml/symex" xmlns:wpg="http://schemas.microsoft.com/office/word/2010/wordprocessingGroup" xmlns:wpi="http://schemas.microsoft.com/office/word/2010/wordprocessingInk" xmlns:wne="http://schemas.microsoft.com/office/word/2006/wordml" xmlns:wps="http://schemas.microsoft.com/office/word/2010/wordprocessingShape" mc:Ignorable="w14 w15 w16se wp14">
+<w:numbering xmlns:wpc="http://schemas.microsoft.com/office/word/2010/wordprocessingCanvas" xmlns:mc="http://schemas.openxmlformats.org/markup-compatibility/2006" xmlns:o="urn:schemas-microsoft-com:office:office" xmlns:r="http://schemas.openxmlformats.org/officeDocument/2006/relationships" xmlns:m="http://schemas.openxmlformats.org/officeDocument/2006/math" xmlns:v="urn:schemas-microsoft-com:vml" xmlns:wp14="http://schemas.microsoft.com/office/word/2010/wordprocessingDrawing" xmlns:wp="http://schemas.openxmlformats.org/drawingml/2006/wordprocessingDrawing" xmlns:w10="urn:schemas-microsoft-com:office:word" xmlns:w="http://schemas.openxmlformats.org/wordprocessingml/2006/main" xmlns:w14="http://schemas.microsoft.com/office/word/2010/wordml" xmlns:w15="http://schemas.microsoft.com/office/word/2012/wordml" xmlns:wpg="http://schemas.microsoft.com/office/word/2010/wordprocessingGroup" xmlns:wpi="http://schemas.microsoft.com/office/word/2010/wordprocessingInk" xmlns:wne="http://schemas.microsoft.com/office/word/2006/wordml" xmlns:wps="http://schemas.microsoft.com/office/word/2010/wordprocessingShape" mc:Ignorable="w14 w15 wp14">
   <w:abstractNum w:abstractNumId="0" w15:restartNumberingAfterBreak="0">
     <w:nsid w:val="22024E08"/>
     <w:multiLevelType w:val="hybridMultilevel"/>
@@ -1338,7 +1373,7 @@
 </file>
 
 <file path=word/styles.xml><?xml version="1.0" encoding="utf-8"?>
-<w:styles xmlns:mc="http://schemas.openxmlformats.org/markup-compatibility/2006" xmlns:r="http://schemas.openxmlformats.org/officeDocument/2006/relationships" xmlns:w="http://schemas.openxmlformats.org/wordprocessingml/2006/main" xmlns:w14="http://schemas.microsoft.com/office/word/2010/wordml" xmlns:w15="http://schemas.microsoft.com/office/word/2012/wordml" xmlns:w16se="http://schemas.microsoft.com/office/word/2015/wordml/symex" mc:Ignorable="w14 w15 w16se">
+<w:styles xmlns:mc="http://schemas.openxmlformats.org/markup-compatibility/2006" xmlns:r="http://schemas.openxmlformats.org/officeDocument/2006/relationships" xmlns:w="http://schemas.openxmlformats.org/wordprocessingml/2006/main" xmlns:w14="http://schemas.microsoft.com/office/word/2010/wordml" xmlns:w15="http://schemas.microsoft.com/office/word/2012/wordml" mc:Ignorable="w14 w15">
   <w:docDefaults>
     <w:rPrDefault>
       <w:rPr>
@@ -1354,7 +1389,7 @@
       </w:pPr>
     </w:pPrDefault>
   </w:docDefaults>
-  <w:latentStyles w:defLockedState="0" w:defUIPriority="99" w:defSemiHidden="0" w:defUnhideWhenUsed="0" w:defQFormat="0" w:count="372">
+  <w:latentStyles w:defLockedState="0" w:defUIPriority="99" w:defSemiHidden="0" w:defUnhideWhenUsed="0" w:defQFormat="0" w:count="371">
     <w:lsdException w:name="Normal" w:uiPriority="0" w:qFormat="1"/>
     <w:lsdException w:name="heading 1" w:uiPriority="9" w:qFormat="1"/>
     <w:lsdException w:name="heading 2" w:semiHidden="1" w:uiPriority="9" w:unhideWhenUsed="1" w:qFormat="1"/>
@@ -1726,7 +1761,6 @@
     <w:lsdException w:name="List Table 5 Dark Accent 6" w:uiPriority="50"/>
     <w:lsdException w:name="List Table 6 Colorful Accent 6" w:uiPriority="51"/>
     <w:lsdException w:name="List Table 7 Colorful Accent 6" w:uiPriority="52"/>
-    <w:lsdException w:name="Mention" w:semiHidden="1" w:unhideWhenUsed="1"/>
   </w:latentStyles>
   <w:style w:type="paragraph" w:default="1" w:styleId="Normal">
     <w:name w:val="Normal"/>

</xml_diff>

<commit_message>
Updated rough draft of System Requirements
</commit_message>
<xml_diff>
--- a/tentative software requirements.docx
+++ b/tentative software requirements.docx
@@ -221,18 +221,27 @@
         <w:t>one user</w:t>
       </w:r>
       <w:r>
-        <w:t xml:space="preserve"> can access the room at all time</w:t>
-      </w:r>
-    </w:p>
-    <w:p>
-      <w:pPr>
-        <w:spacing w:after="0"/>
-        <w:ind w:firstLine="720"/>
-        <w:jc w:val="both"/>
-      </w:pPr>
-      <w:r>
-        <w:tab/>
-        <w:t xml:space="preserve">-Rooms that are booked must have a </w:t>
+        <w:t xml:space="preserve"> can </w:t>
+      </w:r>
+      <w:r>
+        <w:t>write</w:t>
+      </w:r>
+      <w:r>
+        <w:t xml:space="preserve"> the room at all time</w:t>
+      </w:r>
+    </w:p>
+    <w:p>
+      <w:pPr>
+        <w:spacing w:after="0"/>
+        <w:ind w:firstLine="720"/>
+        <w:jc w:val="both"/>
+      </w:pPr>
+      <w:r>
+        <w:tab/>
+        <w:t>-Timeslot</w:t>
+      </w:r>
+      <w:r>
+        <w:t xml:space="preserve">s that are booked must have a </w:t>
       </w:r>
       <w:r>
         <w:rPr>
@@ -253,7 +262,13 @@
       </w:pPr>
       <w:r>
         <w:tab/>
-        <w:t>-Upon the cancellation of a reservation, the next person gets the room.</w:t>
+        <w:t xml:space="preserve">-Upon the cancellation of a reservation, the next person gets the </w:t>
+      </w:r>
+      <w:r>
+        <w:t>timeslots</w:t>
+      </w:r>
+      <w:r>
+        <w:t>.</w:t>
       </w:r>
     </w:p>
     <w:p>
@@ -330,240 +345,7 @@
         <w:t>writer</w:t>
       </w:r>
       <w:r>
-        <w:t xml:space="preserve"> can be active at a time. (Similar to previous point about rooms)</w:t>
-      </w:r>
-    </w:p>
-    <w:p>
-      <w:pPr>
-        <w:spacing w:after="0"/>
-        <w:ind w:firstLine="720"/>
-        <w:jc w:val="both"/>
-      </w:pPr>
-      <w:r>
-        <w:tab/>
-        <w:t>-Displaying the status of the room can be considered as a read operation.</w:t>
-      </w:r>
-    </w:p>
-    <w:p>
-      <w:pPr>
-        <w:spacing w:after="0"/>
-        <w:ind w:firstLine="720"/>
-        <w:jc w:val="both"/>
-      </w:pPr>
-      <w:r>
-        <w:tab/>
-        <w:t>-Access to a room that is being written to must be blocked from the other users.</w:t>
-      </w:r>
-    </w:p>
-    <w:p>
-      <w:pPr>
-        <w:spacing w:after="0"/>
-        <w:ind w:firstLine="720"/>
-        <w:jc w:val="both"/>
-      </w:pPr>
-      <w:r>
-        <w:tab/>
-        <w:t>-Multiple readers are allowed.</w:t>
-      </w:r>
-      <w:r>
-        <w:tab/>
-      </w:r>
-    </w:p>
-    <w:p>
-      <w:pPr>
-        <w:spacing w:after="0"/>
-        <w:ind w:firstLine="720"/>
-        <w:jc w:val="both"/>
-        <w:rPr>
-          <w:b/>
-        </w:rPr>
-      </w:pPr>
-      <w:r>
-        <w:tab/>
-      </w:r>
-    </w:p>
-    <w:p>
-      <w:pPr>
-        <w:spacing w:after="0"/>
-        <w:ind w:firstLine="720"/>
-        <w:jc w:val="both"/>
-        <w:rPr>
-          <w:b/>
-        </w:rPr>
-      </w:pPr>
-      <w:r>
-        <w:rPr>
-          <w:b/>
-        </w:rPr>
-        <w:t>Software requirements</w:t>
-      </w:r>
-    </w:p>
-    <w:p>
-      <w:pPr>
-        <w:spacing w:after="0"/>
-        <w:ind w:firstLine="720"/>
-        <w:jc w:val="both"/>
-      </w:pPr>
-      <w:r>
-        <w:rPr>
-          <w:b/>
-        </w:rPr>
-        <w:tab/>
-      </w:r>
-      <w:r>
-        <w:t xml:space="preserve">-A room can be </w:t>
-      </w:r>
-      <w:r>
-        <w:rPr>
-          <w:highlight w:val="yellow"/>
-        </w:rPr>
-        <w:t>booked</w:t>
-      </w:r>
-      <w:r>
-        <w:t xml:space="preserve"> multiple times up until a </w:t>
-      </w:r>
-      <w:r>
-        <w:rPr>
-          <w:highlight w:val="yellow"/>
-        </w:rPr>
-        <w:t>limit</w:t>
-      </w:r>
-      <w:r>
-        <w:t>.</w:t>
-      </w:r>
-    </w:p>
-    <w:p>
-      <w:pPr>
-        <w:spacing w:after="0"/>
-        <w:ind w:firstLine="720"/>
-        <w:jc w:val="both"/>
-      </w:pPr>
-      <w:r>
-        <w:tab/>
-        <w:t xml:space="preserve">-There is a </w:t>
-      </w:r>
-      <w:r>
-        <w:rPr>
-          <w:highlight w:val="yellow"/>
-        </w:rPr>
-        <w:t>maximum</w:t>
-      </w:r>
-      <w:r>
-        <w:t xml:space="preserve"> an </w:t>
-      </w:r>
-      <w:r>
-        <w:rPr>
-          <w:highlight w:val="yellow"/>
-        </w:rPr>
-        <w:t>amount</w:t>
-      </w:r>
-      <w:r>
-        <w:t xml:space="preserve"> of </w:t>
-      </w:r>
-      <w:r>
-        <w:rPr>
-          <w:highlight w:val="yellow"/>
-        </w:rPr>
-        <w:t>registration</w:t>
-      </w:r>
-      <w:r>
-        <w:t xml:space="preserve"> per week.</w:t>
-      </w:r>
-    </w:p>
-    <w:p>
-      <w:pPr>
-        <w:spacing w:after="0"/>
-        <w:jc w:val="both"/>
-      </w:pPr>
-    </w:p>
-    <w:p>
-      <w:pPr>
-        <w:spacing w:after="0"/>
-        <w:jc w:val="both"/>
-        <w:rPr>
-          <w:b/>
-        </w:rPr>
-      </w:pPr>
-      <w:r>
-        <w:rPr>
-          <w:b/>
-        </w:rPr>
-        <w:t>Features</w:t>
-      </w:r>
-    </w:p>
-    <w:p>
-      <w:pPr>
-        <w:spacing w:after="0"/>
-        <w:jc w:val="both"/>
-      </w:pPr>
-      <w:r>
-        <w:t>The user needs to be able to:</w:t>
-      </w:r>
-    </w:p>
-    <w:p>
-      <w:pPr>
-        <w:spacing w:after="0"/>
-        <w:jc w:val="both"/>
-      </w:pPr>
-      <w:r>
-        <w:t xml:space="preserve">-Identify and authenticate </w:t>
-      </w:r>
-    </w:p>
-    <w:p>
-      <w:pPr>
-        <w:spacing w:after="0"/>
-        <w:jc w:val="both"/>
-      </w:pPr>
-      <w:r>
-        <w:t>-Reserve facilities</w:t>
-      </w:r>
-    </w:p>
-    <w:p>
-      <w:pPr>
-        <w:spacing w:after="0"/>
-        <w:jc w:val="both"/>
-      </w:pPr>
-      <w:r>
-        <w:t>-Cancel a reservation</w:t>
-      </w:r>
-    </w:p>
-    <w:p>
-      <w:pPr>
-        <w:spacing w:after="0"/>
-        <w:jc w:val="both"/>
-      </w:pPr>
-      <w:r>
-        <w:t>-Modify a reservation</w:t>
-      </w:r>
-    </w:p>
-    <w:p>
-      <w:pPr>
-        <w:spacing w:after="0"/>
-        <w:jc w:val="both"/>
-      </w:pPr>
-      <w:r>
-        <w:t>-View created reservations</w:t>
-      </w:r>
-    </w:p>
-    <w:p>
-      <w:pPr>
-        <w:spacing w:after="0"/>
-        <w:jc w:val="both"/>
-      </w:pPr>
-      <w:r>
-        <w:t>-User’s teammates can modify reservations</w:t>
-      </w:r>
-    </w:p>
-    <w:p>
-      <w:pPr>
-        <w:spacing w:after="0"/>
-        <w:jc w:val="both"/>
-      </w:pPr>
-      <w:r>
-        <w:t>-</w:t>
-      </w:r>
-      <w:r>
-        <w:t>If two users arrive at the waiting list at the exact same time it will flip a coin</w:t>
+        <w:t xml:space="preserve"> can be active at a time. </w:t>
       </w:r>
       <w:bookmarkStart w:id="0" w:name="_GoBack"/>
       <w:bookmarkEnd w:id="0"/>
@@ -571,6 +353,300 @@
     <w:p>
       <w:pPr>
         <w:spacing w:after="0"/>
+        <w:ind w:firstLine="720"/>
+        <w:jc w:val="both"/>
+      </w:pPr>
+      <w:r>
+        <w:tab/>
+        <w:t>-Displaying the status of the room can be considered as a read operation.</w:t>
+      </w:r>
+    </w:p>
+    <w:p>
+      <w:pPr>
+        <w:spacing w:after="0"/>
+        <w:ind w:firstLine="720"/>
+        <w:jc w:val="both"/>
+      </w:pPr>
+      <w:r>
+        <w:tab/>
+        <w:t>-Access to a room that is being written to must be blocked from the other users.</w:t>
+      </w:r>
+    </w:p>
+    <w:p>
+      <w:pPr>
+        <w:spacing w:after="0"/>
+        <w:ind w:firstLine="720"/>
+        <w:jc w:val="both"/>
+      </w:pPr>
+      <w:r>
+        <w:tab/>
+        <w:t>-Multiple readers are allowed.</w:t>
+      </w:r>
+      <w:r>
+        <w:tab/>
+      </w:r>
+    </w:p>
+    <w:p>
+      <w:pPr>
+        <w:spacing w:after="0"/>
+        <w:ind w:firstLine="720"/>
+        <w:jc w:val="both"/>
+        <w:rPr>
+          <w:b/>
+        </w:rPr>
+      </w:pPr>
+      <w:r>
+        <w:tab/>
+      </w:r>
+    </w:p>
+    <w:p>
+      <w:pPr>
+        <w:spacing w:after="0"/>
+        <w:ind w:firstLine="720"/>
+        <w:jc w:val="both"/>
+        <w:rPr>
+          <w:b/>
+        </w:rPr>
+      </w:pPr>
+      <w:r>
+        <w:rPr>
+          <w:b/>
+        </w:rPr>
+        <w:t>Software requirements</w:t>
+      </w:r>
+    </w:p>
+    <w:p>
+      <w:pPr>
+        <w:spacing w:after="0"/>
+        <w:ind w:left="1440"/>
+        <w:jc w:val="both"/>
+      </w:pPr>
+      <w:r>
+        <w:t xml:space="preserve">-A room can be </w:t>
+      </w:r>
+      <w:r>
+        <w:rPr>
+          <w:highlight w:val="yellow"/>
+        </w:rPr>
+        <w:t>booked</w:t>
+      </w:r>
+      <w:r>
+        <w:t xml:space="preserve"> multiple times up until a </w:t>
+      </w:r>
+      <w:r>
+        <w:rPr>
+          <w:highlight w:val="yellow"/>
+        </w:rPr>
+        <w:t>limit</w:t>
+      </w:r>
+      <w:r>
+        <w:t xml:space="preserve"> </w:t>
+      </w:r>
+      <w:r>
+        <w:t>(weekly allowance)</w:t>
+      </w:r>
+      <w:r>
+        <w:t>.</w:t>
+      </w:r>
+      <w:r>
+        <w:t xml:space="preserve"> It can be consecutive (ri</w:t>
+      </w:r>
+      <w:r>
+        <w:t>ght now 3</w:t>
+      </w:r>
+      <w:r>
+        <w:t xml:space="preserve"> 1 hour time slots a week). </w:t>
+      </w:r>
+    </w:p>
+    <w:p>
+      <w:pPr>
+        <w:spacing w:after="0"/>
+        <w:ind w:firstLine="720"/>
+        <w:jc w:val="both"/>
+      </w:pPr>
+      <w:r>
+        <w:tab/>
+        <w:t xml:space="preserve">-There is a </w:t>
+      </w:r>
+      <w:r>
+        <w:rPr>
+          <w:highlight w:val="yellow"/>
+        </w:rPr>
+        <w:t>maximum</w:t>
+      </w:r>
+      <w:r>
+        <w:t xml:space="preserve"> an </w:t>
+      </w:r>
+      <w:r>
+        <w:rPr>
+          <w:highlight w:val="yellow"/>
+        </w:rPr>
+        <w:t>amount</w:t>
+      </w:r>
+      <w:r>
+        <w:t xml:space="preserve"> of </w:t>
+      </w:r>
+      <w:r>
+        <w:rPr>
+          <w:highlight w:val="yellow"/>
+        </w:rPr>
+        <w:t>registration</w:t>
+      </w:r>
+      <w:r>
+        <w:t xml:space="preserve"> per week.</w:t>
+      </w:r>
+    </w:p>
+    <w:p>
+      <w:pPr>
+        <w:spacing w:after="0"/>
+        <w:ind w:firstLine="720"/>
+        <w:jc w:val="both"/>
+      </w:pPr>
+      <w:r>
+        <w:tab/>
+        <w:t>-At the beginning of the week all the queues will be set to 0.</w:t>
+      </w:r>
+    </w:p>
+    <w:p>
+      <w:pPr>
+        <w:spacing w:after="0"/>
+        <w:ind w:firstLine="720"/>
+        <w:jc w:val="both"/>
+      </w:pPr>
+      <w:r>
+        <w:tab/>
+        <w:t xml:space="preserve">-You can only reserve time slots for the current week. </w:t>
+      </w:r>
+    </w:p>
+    <w:p>
+      <w:pPr>
+        <w:spacing w:after="0"/>
+        <w:jc w:val="both"/>
+      </w:pPr>
+    </w:p>
+    <w:p>
+      <w:pPr>
+        <w:spacing w:after="0"/>
+        <w:jc w:val="both"/>
+        <w:rPr>
+          <w:b/>
+        </w:rPr>
+      </w:pPr>
+      <w:r>
+        <w:rPr>
+          <w:b/>
+        </w:rPr>
+        <w:t>Features</w:t>
+      </w:r>
+    </w:p>
+    <w:p>
+      <w:pPr>
+        <w:spacing w:after="0"/>
+        <w:jc w:val="both"/>
+      </w:pPr>
+      <w:r>
+        <w:t>The user needs to be able to:</w:t>
+      </w:r>
+    </w:p>
+    <w:p>
+      <w:pPr>
+        <w:spacing w:after="0"/>
+        <w:jc w:val="both"/>
+      </w:pPr>
+      <w:r>
+        <w:t xml:space="preserve">-Identify and authenticate </w:t>
+      </w:r>
+    </w:p>
+    <w:p>
+      <w:pPr>
+        <w:spacing w:after="0"/>
+        <w:jc w:val="both"/>
+      </w:pPr>
+      <w:r>
+        <w:t>-Reserve facilities</w:t>
+      </w:r>
+    </w:p>
+    <w:p>
+      <w:pPr>
+        <w:spacing w:after="0"/>
+        <w:jc w:val="both"/>
+      </w:pPr>
+      <w:r>
+        <w:t>-Cancel a reservation</w:t>
+      </w:r>
+    </w:p>
+    <w:p>
+      <w:pPr>
+        <w:spacing w:after="0"/>
+        <w:jc w:val="both"/>
+      </w:pPr>
+      <w:r>
+        <w:t>-Modify a reservation</w:t>
+      </w:r>
+    </w:p>
+    <w:p>
+      <w:pPr>
+        <w:spacing w:after="0"/>
+        <w:jc w:val="both"/>
+      </w:pPr>
+      <w:r>
+        <w:t>-View created reservations</w:t>
+      </w:r>
+    </w:p>
+    <w:p>
+      <w:pPr>
+        <w:spacing w:after="0"/>
+        <w:jc w:val="both"/>
+      </w:pPr>
+      <w:r>
+        <w:t>-</w:t>
+      </w:r>
+      <w:r>
+        <w:t>If two users arrive at the waiti</w:t>
+      </w:r>
+      <w:r>
+        <w:t>ng list at the exact same time the software</w:t>
+      </w:r>
+      <w:r>
+        <w:t xml:space="preserve"> will flip a coin</w:t>
+      </w:r>
+    </w:p>
+    <w:p>
+      <w:pPr>
+        <w:spacing w:after="0"/>
+        <w:jc w:val="both"/>
+      </w:pPr>
+      <w:r>
+        <w:t>-The wait list will have a limit</w:t>
+      </w:r>
+      <w:r>
+        <w:t xml:space="preserve"> (for now 3)</w:t>
+      </w:r>
+    </w:p>
+    <w:p>
+      <w:pPr>
+        <w:spacing w:after="0"/>
+        <w:jc w:val="both"/>
+      </w:pPr>
+      <w:r>
+        <w:t>-Number of reservations is limited to three time slots</w:t>
+      </w:r>
+    </w:p>
+    <w:p>
+      <w:pPr>
+        <w:spacing w:after="0"/>
+        <w:jc w:val="both"/>
+      </w:pPr>
+      <w:r>
+        <w:t>-Reminders/notifications</w:t>
+      </w:r>
+      <w:r>
+        <w:t xml:space="preserve"> (send an email reminder a few hours before)</w:t>
+      </w:r>
+    </w:p>
+    <w:p>
+      <w:pPr>
+        <w:spacing w:after="0"/>
         <w:jc w:val="both"/>
       </w:pPr>
     </w:p>
@@ -689,7 +765,24 @@
     <w:p>
       <w:pPr>
         <w:spacing w:after="0"/>
-        <w:ind w:firstLine="720"/>
+        <w:jc w:val="both"/>
+      </w:pPr>
+      <w:r>
+        <w:rPr>
+          <w:b/>
+        </w:rPr>
+        <w:t>*Research the time slots reservations for each room (ex: Library, Grey Nuns etc.)</w:t>
+      </w:r>
+      <w:r>
+        <w:rPr>
+          <w:b/>
+        </w:rPr>
+        <w:t>: Tentative 1 hour time slots</w:t>
+      </w:r>
+    </w:p>
+    <w:p>
+      <w:pPr>
+        <w:spacing w:after="0"/>
         <w:jc w:val="both"/>
       </w:pPr>
     </w:p>
@@ -1149,6 +1242,7 @@
         <w:jc w:val="both"/>
       </w:pPr>
       <w:r>
+        <w:lastRenderedPageBreak/>
         <w:tab/>
       </w:r>
     </w:p>

</xml_diff>